<commit_message>
has been added AutoMapper Documentation
</commit_message>
<xml_diff>
--- a/ASP.NETMVC.docx
+++ b/ASP.NETMVC.docx
@@ -1681,172 +1681,6 @@
         <w:rPr>
           <w:rtl w:val="0"/>
         </w:rPr>
-      </w:r>
-    </w:p>
-    <w:p>
-      <w:pPr>
-        <w:rPr/>
-      </w:pPr>
-      <w:r>
-        <w:rPr>
-          <w:rtl w:val="0"/>
-        </w:rPr>
-      </w:r>
-    </w:p>
-    <w:p>
-      <w:pPr>
-        <w:rPr/>
-      </w:pPr>
-      <w:r>
-        <w:rPr>
-          <w:rtl w:val="0"/>
-        </w:rPr>
-      </w:r>
-    </w:p>
-    <w:p>
-      <w:pPr>
-        <w:rPr>
-          <w:b w:val="1"/>
-        </w:rPr>
-      </w:pPr>
-      <w:r>
-        <w:rPr>
-          <w:b w:val="1"/>
-          <w:rtl w:val="0"/>
-        </w:rPr>
-        <w:t xml:space="preserve">AutoMapper</w:t>
-      </w:r>
-    </w:p>
-    <w:p>
-      <w:pPr>
-        <w:rPr/>
-      </w:pPr>
-      <w:r>
-        <w:rPr>
-          <w:rtl w:val="0"/>
-        </w:rPr>
-        <w:t xml:space="preserve">Biz security cəhətdən project daxilində Front’a database’dən gələn Entity object’ləri bir başa olaraq göndərməyimiz təhlükəlidir. Çünki biz bu object’ləri bir başa ötürsək əlçatan olmamalı bir sıra dataları da (property’ləri) göndərmiş </w:t>
-      </w:r>
-      <w:r>
-        <w:rPr>
-          <w:rtl w:val="0"/>
-        </w:rPr>
-        <w:t xml:space="preserve">olarıq</w:t>
-      </w:r>
-      <w:r>
-        <w:rPr>
-          <w:rtl w:val="0"/>
-        </w:rPr>
-        <w:t xml:space="preserve">. Bunun qarşısını almaq üçün ViewModel və ya DTO class’ları yaradıb müəyyən olunmuş property’ləri saxlayırıq.</w:t>
-      </w:r>
-    </w:p>
-    <w:p>
-      <w:pPr>
-        <w:rPr/>
-      </w:pPr>
-      <w:r>
-        <w:rPr>
-          <w:rtl w:val="0"/>
-        </w:rPr>
-      </w:r>
-    </w:p>
-    <w:p>
-      <w:pPr>
-        <w:rPr/>
-      </w:pPr>
-      <w:r>
-        <w:rPr>
-          <w:rtl w:val="0"/>
-        </w:rPr>
-        <w:t xml:space="preserve">Hər dəfə datanın ötürülməsi və ya qəbul olunması zamanı yeni ViewModel &amp; DTO və ya Entity object yaradılması və dəyərlərin mənimsədilməsi həm kod təkrarına gətirib çıxarır həm də vaxt itkisinə. Bu problemin qarşısını isə reflection ilə rahatlıqla ala bilərik. Lakin bunu bizim üçün əvvəlcədən edib, AutoMapper package halına salıblar.</w:t>
-      </w:r>
-    </w:p>
-    <w:p>
-      <w:pPr>
-        <w:rPr/>
-      </w:pPr>
-      <w:r>
-        <w:rPr>
-          <w:rtl w:val="0"/>
-        </w:rPr>
-      </w:r>
-    </w:p>
-    <w:p>
-      <w:pPr>
-        <w:rPr/>
-      </w:pPr>
-      <w:r>
-        <w:rPr>
-          <w:rtl w:val="0"/>
-        </w:rPr>
-        <w:t xml:space="preserve">AutoMapper və AutoMapper.Extensions.Microsoft.DependencyInjection package yüklənlənməlidir. Daha sonra hər Entity adına uyğun olaraq AutoMapper class yaradılmalı, Package vasitəsilə gələn Profile </w:t>
-      </w:r>
-      <w:r>
-        <w:rPr>
-          <w:rtl w:val="0"/>
-        </w:rPr>
-        <w:t xml:space="preserve">class’dan</w:t>
-      </w:r>
-      <w:r>
-        <w:rPr>
-          <w:rtl w:val="0"/>
-        </w:rPr>
-        <w:t xml:space="preserve"> miras almalıdır. Boş constructor override edilməli, CreateMap&lt;T,R&gt;(); generic method işə salınmalıdır. Bu halda göndərilən T type(class) və R type(class) daxilindəki property’lər və onların value’ları Assembly tərəfindən oxunur, T type daxilindəki property’lərdən adları R type daxilindəki property’lər ilə üst-üstə düşənlər yeni R type object’ə mənimsədilir və geriyə qaytarılır. Burada adları eyni lakin </w:t>
-      </w:r>
-      <w:r>
-        <w:rPr>
-          <w:rtl w:val="0"/>
-        </w:rPr>
-        <w:t xml:space="preserve">datatype’ları</w:t>
-      </w:r>
-      <w:r>
-        <w:rPr>
-          <w:rtl w:val="0"/>
-        </w:rPr>
-        <w:t xml:space="preserve"> fərqli olan property’lər də ola bilər. Bu halda runtime exception baş verəcək.</w:t>
-      </w:r>
-    </w:p>
-    <w:p>
-      <w:pPr>
-        <w:rPr/>
-      </w:pPr>
-      <w:r>
-        <w:rPr>
-          <w:rtl w:val="0"/>
-        </w:rPr>
-      </w:r>
-    </w:p>
-    <w:p>
-      <w:pPr>
-        <w:rPr/>
-      </w:pPr>
-      <w:r>
-        <w:rPr>
-          <w:rtl w:val="0"/>
-        </w:rPr>
-        <w:t xml:space="preserve">ReverseMap(); method’dan da istifadə edərək həm Entity göndərib ViewModel &amp; DTO object’i həm də ViewModel &amp; DTO göndərib Entity objecti qəbul edə biləcəyimizi bildiririk. </w:t>
-      </w:r>
-    </w:p>
-    <w:p>
-      <w:pPr>
-        <w:rPr/>
-      </w:pPr>
-      <w:r>
-        <w:rPr>
-          <w:rtl w:val="0"/>
-        </w:rPr>
-        <w:t xml:space="preserve">Sonda services olaraq adlandırdığımız hissədə gəlib builder.Services.AddAutoMapper(typeof(mapperAssembly)); vasitəsilə Mapper class’ların yerləşdiyi Assembly’ni tanıdaraq prosesi yekunlaşdırırıq. </w:t>
-      </w:r>
-    </w:p>
-    <w:p>
-      <w:pPr>
-        <w:rPr/>
-      </w:pPr>
-      <w:r>
-        <w:rPr>
-          <w:rtl w:val="0"/>
-        </w:rPr>
-        <w:t xml:space="preserve">Dependency injection ilə Mapper’dan istifadə edəcəyimiz class daxilində IMapper object’i çağırırıq, Map&lt;R&gt;(T); method’u tətbiq edib R type object’i alırıq.</w:t>
       </w:r>
     </w:p>
     <w:p>

</xml_diff>

<commit_message>
some files have been changed
</commit_message>
<xml_diff>
--- a/ASP.NETMVC.docx
+++ b/ASP.NETMVC.docx
@@ -164,28 +164,48 @@
         <w:rPr>
           <w:rtl w:val="0"/>
         </w:rPr>
-        <w:t xml:space="preserve">View’lar, Razor View Empty və Razor View file’lar olaraq 2 cür olur. Razor View Empty-nin fərqi odur ki, Razor View yaradan zaman biz hər hansısa layout’un istifadə olunub-olunmayacağını qeyd edə bilərik. Əgər istifadə olunacaqsa Layout’un ünvanını göstərməliyik. Bu şəkildə Razor View yaranan zaman ən üst hissədə Layout = _Layout avtomatik olaraq qeyd ediləcək.</w:t>
-      </w:r>
-    </w:p>
-    <w:p>
-      <w:pPr>
-        <w:rPr/>
-      </w:pPr>
-      <w:r>
-        <w:rPr>
-          <w:rtl w:val="0"/>
-        </w:rPr>
-      </w:r>
-    </w:p>
-    <w:p>
-      <w:pPr>
-        <w:rPr/>
-      </w:pPr>
-      <w:r>
-        <w:rPr>
-          <w:rtl w:val="0"/>
-        </w:rPr>
-        <w:t xml:space="preserve">Layout’dan istifadə edəcəyimizi qeyd edib, hər hansısa ünvan göstərməyib boş buraxsaq o zaman Razor View Start file’ın olduğu anlaşılır. Çünki View folder daxilində yaradılan Razor View Start file’ı daxilində, Layout’dan istifadə olunacağı qeyd edilən Razor View’un hansı Layout’u istifadə edəcəyini göstərmək üçün istifadə edilir və yuxarıdaki kimi View yaranan zaman avtomatik olaraq Layout = _Layout yazılmayacaq.</w:t>
+        <w:t xml:space="preserve">View’lar, Razor View Empty və Razor View file’lar olaraq 2 yerə bölünür. Razor View Empty-nin fərqi odur ki, Razor View yaradan zaman biz hər hansısa layout’un istifadə olunub-olunmayacağını qeyd edə bilərik. Əgər istifadə olunacaqsa Layout’un ünvanını göstərməliyik. Bu şəkildə Razor View yaranan zaman ən üst hissədə Layout = _Layout avtomatik olaraq qeyd ediləcək.</w:t>
+      </w:r>
+    </w:p>
+    <w:p>
+      <w:pPr>
+        <w:rPr/>
+      </w:pPr>
+      <w:r>
+        <w:rPr>
+          <w:rtl w:val="0"/>
+        </w:rPr>
+      </w:r>
+    </w:p>
+    <w:p>
+      <w:pPr>
+        <w:rPr/>
+      </w:pPr>
+      <w:r>
+        <w:rPr>
+          <w:rtl w:val="0"/>
+        </w:rPr>
+        <w:t xml:space="preserve">Use Layout’u clickləyib lakin hər hansısa ünvan göstərməyib input’u boş buraxsaq o zaman Razor View Start file’ın olduğu anlaşılır. Razor View Start file View folder daxilində yerləşir. Burada Layout =  _Layout hazır qeyd edilir və bununla da biz Razor View yaradan zaman dediyimiz kimi Use Layout’u clickləyib, Layout’un ünvanını qeyd etməsək belə Layout işə salınır.</w:t>
+      </w:r>
+    </w:p>
+    <w:p>
+      <w:pPr>
+        <w:rPr/>
+      </w:pPr>
+      <w:r>
+        <w:rPr>
+          <w:rtl w:val="0"/>
+        </w:rPr>
+      </w:r>
+    </w:p>
+    <w:p>
+      <w:pPr>
+        <w:rPr/>
+      </w:pPr>
+      <w:r>
+        <w:rPr>
+          <w:rtl w:val="0"/>
+        </w:rPr>
       </w:r>
     </w:p>
     <w:p>
@@ -265,26 +285,6 @@
     </w:p>
     <w:p>
       <w:pPr>
-        <w:rPr/>
-      </w:pPr>
-      <w:r>
-        <w:rPr>
-          <w:rtl w:val="0"/>
-        </w:rPr>
-      </w:r>
-    </w:p>
-    <w:p>
-      <w:pPr>
-        <w:rPr/>
-      </w:pPr>
-      <w:r>
-        <w:rPr>
-          <w:rtl w:val="0"/>
-        </w:rPr>
-      </w:r>
-    </w:p>
-    <w:p>
-      <w:pPr>
         <w:rPr>
           <w:b w:val="1"/>
         </w:rPr>
@@ -1203,7 +1203,49 @@
         <w:rPr>
           <w:rtl w:val="0"/>
         </w:rPr>
-        <w:t xml:space="preserve">“ConnectionStrings” :{“Default” : “Server:ServerName;Database=DatabaseName;Trustesd_Connection=True;”}</w:t>
+        <w:t xml:space="preserve">“ConnectionStrings” :{</w:t>
+      </w:r>
+    </w:p>
+    <w:p>
+      <w:pPr>
+        <w:rPr/>
+      </w:pPr>
+      <w:r>
+        <w:rPr>
+          <w:rtl w:val="0"/>
+        </w:rPr>
+      </w:r>
+    </w:p>
+    <w:p>
+      <w:pPr>
+        <w:rPr/>
+      </w:pPr>
+      <w:r>
+        <w:rPr>
+          <w:rtl w:val="0"/>
+        </w:rPr>
+        <w:t xml:space="preserve">“Default” : “Server:ServerName;Database=DatabaseName;Trustesd_Connection=True;”</w:t>
+      </w:r>
+    </w:p>
+    <w:p>
+      <w:pPr>
+        <w:rPr/>
+      </w:pPr>
+      <w:r>
+        <w:rPr>
+          <w:rtl w:val="0"/>
+        </w:rPr>
+      </w:r>
+    </w:p>
+    <w:p>
+      <w:pPr>
+        <w:rPr/>
+      </w:pPr>
+      <w:r>
+        <w:rPr>
+          <w:rtl w:val="0"/>
+        </w:rPr>
+        <w:t xml:space="preserve">}</w:t>
       </w:r>
     </w:p>
     <w:p>
@@ -1321,36 +1363,6 @@
     </w:p>
     <w:p>
       <w:pPr>
-        <w:rPr/>
-      </w:pPr>
-      <w:r>
-        <w:rPr>
-          <w:rtl w:val="0"/>
-        </w:rPr>
-      </w:r>
-    </w:p>
-    <w:p>
-      <w:pPr>
-        <w:rPr/>
-      </w:pPr>
-      <w:r>
-        <w:rPr>
-          <w:rtl w:val="0"/>
-        </w:rPr>
-      </w:r>
-    </w:p>
-    <w:p>
-      <w:pPr>
-        <w:rPr/>
-      </w:pPr>
-      <w:r>
-        <w:rPr>
-          <w:rtl w:val="0"/>
-        </w:rPr>
-      </w:r>
-    </w:p>
-    <w:p>
-      <w:pPr>
         <w:rPr>
           <w:b w:val="1"/>
         </w:rPr>
@@ -1490,7 +1502,7 @@
         <w:rPr>
           <w:rtl w:val="0"/>
         </w:rPr>
-        <w:t xml:space="preserve">Form əməliyyatları zamanı hər hansısa hack hücumları(XSRF/CSRF attacks) həyata keçə bilər. Role yoxlanışı ilə yanaşı həm də biz third part bir app (məs. Postman) vasitəsilə bizim application’a request göndərməyin qarışısını almaq üçün Controller’in method’u üçün [ValidateAntiForgeryToken] Annotation’dan istifadə etməliyik. Bu şəkildə artıq bizim app’dən başqa heç bir app’dən bu ünvana request atıla bilməyəcək.</w:t>
+        <w:t xml:space="preserve">Form əməliyyatları zamanı hər hansısa kiber hücumlar(XSRF/CSRF attacks) həyata keçə bilər. Role yoxlanışı ilə yanaşı həm də biz third part bir app (məs. Postman) vasitəsilə bizim application’a request göndərməyin qarışısını almaq üçün Controller’in method’u üçün [ValidateAntiForgeryToken] Annotation’dan istifadə etməliyik. Bu şəkildə artıq bizim app’dən başqa heç bir app’dən bu ünvana request atıla bilməyəcək.</w:t>
       </w:r>
     </w:p>
     <w:p>

</xml_diff>